<commit_message>
v1.1.0 - now collects user answers, ready for comparing them!!!
</commit_message>
<xml_diff>
--- a/sprints/Sprint 3.docx
+++ b/sprints/Sprint 3.docx
@@ -556,6 +556,9 @@
               <w:spacing w:line="240" w:lineRule="auto"/>
             </w:pPr>
             <w:r>
+              <w:rPr>
+                <w:noProof/>
+              </w:rPr>
               <w:drawing>
                 <wp:inline distT="0" distB="0" distL="0" distR="0" wp14:anchorId="0E9EE3A5" wp14:editId="008FD729">
                   <wp:extent cx="5604510" cy="3675380"/>
@@ -703,8 +706,6 @@
                 </wp:inline>
               </w:drawing>
             </w:r>
-            <w:bookmarkStart w:id="0" w:name="_GoBack"/>
-            <w:bookmarkEnd w:id="0"/>
           </w:p>
         </w:tc>
       </w:tr>
@@ -775,6 +776,17 @@
               <w:widowControl w:val="0"/>
               <w:spacing w:line="240" w:lineRule="auto"/>
             </w:pPr>
+            <w:r>
+              <w:t xml:space="preserve">Reworked some </w:t>
+            </w:r>
+            <w:proofErr w:type="spellStart"/>
+            <w:r>
+              <w:t>TkObject</w:t>
+            </w:r>
+            <w:proofErr w:type="spellEnd"/>
+            <w:r>
+              <w:t xml:space="preserve"> code to make it easier to use, I am now displaying possible answers for questions and a submit button</w:t>
+            </w:r>
           </w:p>
         </w:tc>
       </w:tr>
@@ -845,6 +857,174 @@
               <w:widowControl w:val="0"/>
               <w:spacing w:line="240" w:lineRule="auto"/>
             </w:pPr>
+            <w:r>
+              <w:t>The answers are now shown to the user underneath the question</w:t>
+            </w:r>
+            <w:r>
+              <w:t xml:space="preserve"> text. There are different modes, one for single choice, one for multiple choice and one for user input.</w:t>
+            </w:r>
+          </w:p>
+          <w:p>
+            <w:pPr>
+              <w:widowControl w:val="0"/>
+              <w:spacing w:line="240" w:lineRule="auto"/>
+            </w:pPr>
+            <w:r>
+              <w:lastRenderedPageBreak/>
+              <w:drawing>
+                <wp:inline distT="0" distB="0" distL="0" distR="0" wp14:anchorId="442D7EEA" wp14:editId="64977D44">
+                  <wp:extent cx="3403600" cy="1621203"/>
+                  <wp:effectExtent l="0" t="0" r="6350" b="0"/>
+                  <wp:docPr id="3" name="Picture 3"/>
+                  <wp:cNvGraphicFramePr>
+                    <a:graphicFrameLocks xmlns:a="http://schemas.openxmlformats.org/drawingml/2006/main" noChangeAspect="1"/>
+                  </wp:cNvGraphicFramePr>
+                  <a:graphic xmlns:a="http://schemas.openxmlformats.org/drawingml/2006/main">
+                    <a:graphicData uri="http://schemas.openxmlformats.org/drawingml/2006/picture">
+                      <pic:pic xmlns:pic="http://schemas.openxmlformats.org/drawingml/2006/picture">
+                        <pic:nvPicPr>
+                          <pic:cNvPr id="1" name=""/>
+                          <pic:cNvPicPr/>
+                        </pic:nvPicPr>
+                        <pic:blipFill>
+                          <a:blip r:embed="rId9"/>
+                          <a:stretch>
+                            <a:fillRect/>
+                          </a:stretch>
+                        </pic:blipFill>
+                        <pic:spPr>
+                          <a:xfrm>
+                            <a:off x="0" y="0"/>
+                            <a:ext cx="3427740" cy="1632701"/>
+                          </a:xfrm>
+                          <a:prstGeom prst="rect">
+                            <a:avLst/>
+                          </a:prstGeom>
+                        </pic:spPr>
+                      </pic:pic>
+                    </a:graphicData>
+                  </a:graphic>
+                </wp:inline>
+              </w:drawing>
+            </w:r>
+            <w:r>
+              <w:t>User input answers</w:t>
+            </w:r>
+          </w:p>
+          <w:p>
+            <w:pPr>
+              <w:widowControl w:val="0"/>
+              <w:spacing w:line="240" w:lineRule="auto"/>
+            </w:pPr>
+            <w:r>
+              <w:drawing>
+                <wp:inline distT="0" distB="0" distL="0" distR="0" wp14:anchorId="17AB57BB" wp14:editId="7AAB5289">
+                  <wp:extent cx="3346450" cy="1515874"/>
+                  <wp:effectExtent l="0" t="0" r="6350" b="8255"/>
+                  <wp:docPr id="4" name="Picture 4"/>
+                  <wp:cNvGraphicFramePr>
+                    <a:graphicFrameLocks xmlns:a="http://schemas.openxmlformats.org/drawingml/2006/main" noChangeAspect="1"/>
+                  </wp:cNvGraphicFramePr>
+                  <a:graphic xmlns:a="http://schemas.openxmlformats.org/drawingml/2006/main">
+                    <a:graphicData uri="http://schemas.openxmlformats.org/drawingml/2006/picture">
+                      <pic:pic xmlns:pic="http://schemas.openxmlformats.org/drawingml/2006/picture">
+                        <pic:nvPicPr>
+                          <pic:cNvPr id="1" name=""/>
+                          <pic:cNvPicPr/>
+                        </pic:nvPicPr>
+                        <pic:blipFill>
+                          <a:blip r:embed="rId10"/>
+                          <a:stretch>
+                            <a:fillRect/>
+                          </a:stretch>
+                        </pic:blipFill>
+                        <pic:spPr>
+                          <a:xfrm>
+                            <a:off x="0" y="0"/>
+                            <a:ext cx="3365706" cy="1524597"/>
+                          </a:xfrm>
+                          <a:prstGeom prst="rect">
+                            <a:avLst/>
+                          </a:prstGeom>
+                        </pic:spPr>
+                      </pic:pic>
+                    </a:graphicData>
+                  </a:graphic>
+                </wp:inline>
+              </w:drawing>
+            </w:r>
+            <w:r>
+              <w:t>Single-choice answers (will only allow the user to check one box) – there is also functionality for multi-choice answers</w:t>
+            </w:r>
+          </w:p>
+          <w:p>
+            <w:pPr>
+              <w:widowControl w:val="0"/>
+              <w:spacing w:line="240" w:lineRule="auto"/>
+            </w:pPr>
+            <w:r>
+              <w:t xml:space="preserve">These answers are easily </w:t>
+            </w:r>
+            <w:proofErr w:type="spellStart"/>
+            <w:r>
+              <w:t>customisable</w:t>
+            </w:r>
+            <w:proofErr w:type="spellEnd"/>
+            <w:r>
+              <w:t xml:space="preserve"> using integers to determine what type of question it is</w:t>
+            </w:r>
+          </w:p>
+          <w:p>
+            <w:pPr>
+              <w:widowControl w:val="0"/>
+              <w:spacing w:line="240" w:lineRule="auto"/>
+            </w:pPr>
+            <w:r>
+              <w:drawing>
+                <wp:inline distT="0" distB="0" distL="0" distR="0" wp14:anchorId="28563C87" wp14:editId="0F5CD499">
+                  <wp:extent cx="5604510" cy="1151255"/>
+                  <wp:effectExtent l="0" t="0" r="0" b="0"/>
+                  <wp:docPr id="5" name="Picture 5"/>
+                  <wp:cNvGraphicFramePr>
+                    <a:graphicFrameLocks xmlns:a="http://schemas.openxmlformats.org/drawingml/2006/main" noChangeAspect="1"/>
+                  </wp:cNvGraphicFramePr>
+                  <a:graphic xmlns:a="http://schemas.openxmlformats.org/drawingml/2006/main">
+                    <a:graphicData uri="http://schemas.openxmlformats.org/drawingml/2006/picture">
+                      <pic:pic xmlns:pic="http://schemas.openxmlformats.org/drawingml/2006/picture">
+                        <pic:nvPicPr>
+                          <pic:cNvPr id="1" name=""/>
+                          <pic:cNvPicPr/>
+                        </pic:nvPicPr>
+                        <pic:blipFill>
+                          <a:blip r:embed="rId11"/>
+                          <a:stretch>
+                            <a:fillRect/>
+                          </a:stretch>
+                        </pic:blipFill>
+                        <pic:spPr>
+                          <a:xfrm>
+                            <a:off x="0" y="0"/>
+                            <a:ext cx="5604510" cy="1151255"/>
+                          </a:xfrm>
+                          <a:prstGeom prst="rect">
+                            <a:avLst/>
+                          </a:prstGeom>
+                        </pic:spPr>
+                      </pic:pic>
+                    </a:graphicData>
+                  </a:graphic>
+                </wp:inline>
+              </w:drawing>
+            </w:r>
+          </w:p>
+          <w:p>
+            <w:pPr>
+              <w:widowControl w:val="0"/>
+              <w:spacing w:line="240" w:lineRule="auto"/>
+            </w:pPr>
+            <w:r>
+              <w:t>I now gather all of the user’s answers when the submit button is pressed and it puts them all in a list for checking using the correct answers list inside the question class. It will have to loop through the answers and check whether they are real answers to the question. If they are, it should try to find their indexes in the list. After that, it should try to find their indexes in the correct answer list and then depending on the answer type, it will check the amount of answers correct. I will also have to check for case-sensitive answers with the keyboard input by using an _ at the start of the answer.</w:t>
+            </w:r>
           </w:p>
         </w:tc>
       </w:tr>
@@ -915,6 +1095,64 @@
               <w:widowControl w:val="0"/>
               <w:spacing w:line="240" w:lineRule="auto"/>
             </w:pPr>
+            <w:r>
+              <w:t xml:space="preserve">Because I had modified my </w:t>
+            </w:r>
+            <w:proofErr w:type="spellStart"/>
+            <w:r>
+              <w:t>TkObject</w:t>
+            </w:r>
+            <w:proofErr w:type="spellEnd"/>
+            <w:r>
+              <w:t xml:space="preserve"> code, I had to run the quiz quite a few times to adjust my code so it was compatible. I was getting issues </w:t>
+            </w:r>
+            <w:r>
+              <w:t>like this, where some things weren’t being turned invisible because of the way my object properties worked.</w:t>
+            </w:r>
+            <w:r>
+              <w:br/>
+            </w:r>
+            <w:r>
+              <w:rPr>
+                <w:noProof/>
+              </w:rPr>
+              <w:lastRenderedPageBreak/>
+              <w:drawing>
+                <wp:inline distT="0" distB="0" distL="0" distR="0" wp14:anchorId="5B3768D3" wp14:editId="510D3AC3">
+                  <wp:extent cx="2749550" cy="2917776"/>
+                  <wp:effectExtent l="0" t="0" r="0" b="0"/>
+                  <wp:docPr id="6" name="Picture 6"/>
+                  <wp:cNvGraphicFramePr>
+                    <a:graphicFrameLocks xmlns:a="http://schemas.openxmlformats.org/drawingml/2006/main" noChangeAspect="1"/>
+                  </wp:cNvGraphicFramePr>
+                  <a:graphic xmlns:a="http://schemas.openxmlformats.org/drawingml/2006/main">
+                    <a:graphicData uri="http://schemas.openxmlformats.org/drawingml/2006/picture">
+                      <pic:pic xmlns:pic="http://schemas.openxmlformats.org/drawingml/2006/picture">
+                        <pic:nvPicPr>
+                          <pic:cNvPr id="1" name=""/>
+                          <pic:cNvPicPr/>
+                        </pic:nvPicPr>
+                        <pic:blipFill>
+                          <a:blip r:embed="rId12"/>
+                          <a:stretch>
+                            <a:fillRect/>
+                          </a:stretch>
+                        </pic:blipFill>
+                        <pic:spPr>
+                          <a:xfrm>
+                            <a:off x="0" y="0"/>
+                            <a:ext cx="2774361" cy="2944105"/>
+                          </a:xfrm>
+                          <a:prstGeom prst="rect">
+                            <a:avLst/>
+                          </a:prstGeom>
+                        </pic:spPr>
+                      </pic:pic>
+                    </a:graphicData>
+                  </a:graphic>
+                </wp:inline>
+              </w:drawing>
+            </w:r>
           </w:p>
         </w:tc>
       </w:tr>
@@ -963,7 +1201,6 @@
               <w:rPr>
                 <w:b/>
               </w:rPr>
-              <w:lastRenderedPageBreak/>
               <w:t>Link to testing results/tables</w:t>
             </w:r>
           </w:p>
@@ -986,6 +1223,216 @@
               <w:widowControl w:val="0"/>
               <w:spacing w:line="240" w:lineRule="auto"/>
             </w:pPr>
+            <w:r>
+              <w:rPr>
+                <w:noProof/>
+              </w:rPr>
+              <w:drawing>
+                <wp:inline distT="0" distB="0" distL="0" distR="0" wp14:anchorId="735276BD" wp14:editId="4C7C4C0D">
+                  <wp:extent cx="2787650" cy="2958206"/>
+                  <wp:effectExtent l="0" t="0" r="0" b="0"/>
+                  <wp:docPr id="2" name="Picture 2"/>
+                  <wp:cNvGraphicFramePr>
+                    <a:graphicFrameLocks xmlns:a="http://schemas.openxmlformats.org/drawingml/2006/main" noChangeAspect="1"/>
+                  </wp:cNvGraphicFramePr>
+                  <a:graphic xmlns:a="http://schemas.openxmlformats.org/drawingml/2006/main">
+                    <a:graphicData uri="http://schemas.openxmlformats.org/drawingml/2006/picture">
+                      <pic:pic xmlns:pic="http://schemas.openxmlformats.org/drawingml/2006/picture">
+                        <pic:nvPicPr>
+                          <pic:cNvPr id="1" name=""/>
+                          <pic:cNvPicPr/>
+                        </pic:nvPicPr>
+                        <pic:blipFill>
+                          <a:blip r:embed="rId13"/>
+                          <a:stretch>
+                            <a:fillRect/>
+                          </a:stretch>
+                        </pic:blipFill>
+                        <pic:spPr>
+                          <a:xfrm>
+                            <a:off x="0" y="0"/>
+                            <a:ext cx="2796497" cy="2967594"/>
+                          </a:xfrm>
+                          <a:prstGeom prst="rect">
+                            <a:avLst/>
+                          </a:prstGeom>
+                        </pic:spPr>
+                      </pic:pic>
+                    </a:graphicData>
+                  </a:graphic>
+                </wp:inline>
+              </w:drawing>
+            </w:r>
+            <w:r>
+              <w:t xml:space="preserve"> Multiple user input boxes were created even though I only needed one and the submit answer button is visible even though it shouldn’t be unless there is a valid answer typed in the input box.</w:t>
+            </w:r>
+          </w:p>
+          <w:p>
+            <w:pPr>
+              <w:widowControl w:val="0"/>
+              <w:spacing w:line="240" w:lineRule="auto"/>
+            </w:pPr>
+            <w:r>
+              <w:drawing>
+                <wp:inline distT="0" distB="0" distL="0" distR="0" wp14:anchorId="1E254244" wp14:editId="7EA466CE">
+                  <wp:extent cx="3219450" cy="1121299"/>
+                  <wp:effectExtent l="0" t="0" r="0" b="3175"/>
+                  <wp:docPr id="7" name="Picture 7"/>
+                  <wp:cNvGraphicFramePr>
+                    <a:graphicFrameLocks xmlns:a="http://schemas.openxmlformats.org/drawingml/2006/main" noChangeAspect="1"/>
+                  </wp:cNvGraphicFramePr>
+                  <a:graphic xmlns:a="http://schemas.openxmlformats.org/drawingml/2006/main">
+                    <a:graphicData uri="http://schemas.openxmlformats.org/drawingml/2006/picture">
+                      <pic:pic xmlns:pic="http://schemas.openxmlformats.org/drawingml/2006/picture">
+                        <pic:nvPicPr>
+                          <pic:cNvPr id="1" name=""/>
+                          <pic:cNvPicPr/>
+                        </pic:nvPicPr>
+                        <pic:blipFill>
+                          <a:blip r:embed="rId14"/>
+                          <a:stretch>
+                            <a:fillRect/>
+                          </a:stretch>
+                        </pic:blipFill>
+                        <pic:spPr>
+                          <a:xfrm>
+                            <a:off x="0" y="0"/>
+                            <a:ext cx="3258548" cy="1134916"/>
+                          </a:xfrm>
+                          <a:prstGeom prst="rect">
+                            <a:avLst/>
+                          </a:prstGeom>
+                        </pic:spPr>
+                      </pic:pic>
+                    </a:graphicData>
+                  </a:graphic>
+                </wp:inline>
+              </w:drawing>
+            </w:r>
+            <w:r>
+              <w:t>For some reason the submit answer button is still there even though I’m purposefully setting its visibility to false in the code</w:t>
+            </w:r>
+          </w:p>
+          <w:p>
+            <w:pPr>
+              <w:widowControl w:val="0"/>
+              <w:spacing w:line="240" w:lineRule="auto"/>
+            </w:pPr>
+            <w:r>
+              <w:rPr>
+                <w:noProof/>
+              </w:rPr>
+              <w:lastRenderedPageBreak/>
+              <w:drawing>
+                <wp:inline distT="0" distB="0" distL="0" distR="0" wp14:anchorId="1946F012" wp14:editId="12CCF7E6">
+                  <wp:extent cx="2776524" cy="2946400"/>
+                  <wp:effectExtent l="0" t="0" r="5080" b="6350"/>
+                  <wp:docPr id="8" name="Picture 8"/>
+                  <wp:cNvGraphicFramePr>
+                    <a:graphicFrameLocks xmlns:a="http://schemas.openxmlformats.org/drawingml/2006/main" noChangeAspect="1"/>
+                  </wp:cNvGraphicFramePr>
+                  <a:graphic xmlns:a="http://schemas.openxmlformats.org/drawingml/2006/main">
+                    <a:graphicData uri="http://schemas.openxmlformats.org/drawingml/2006/picture">
+                      <pic:pic xmlns:pic="http://schemas.openxmlformats.org/drawingml/2006/picture">
+                        <pic:nvPicPr>
+                          <pic:cNvPr id="1" name=""/>
+                          <pic:cNvPicPr/>
+                        </pic:nvPicPr>
+                        <pic:blipFill>
+                          <a:blip r:embed="rId15"/>
+                          <a:stretch>
+                            <a:fillRect/>
+                          </a:stretch>
+                        </pic:blipFill>
+                        <pic:spPr>
+                          <a:xfrm>
+                            <a:off x="0" y="0"/>
+                            <a:ext cx="2786877" cy="2957387"/>
+                          </a:xfrm>
+                          <a:prstGeom prst="rect">
+                            <a:avLst/>
+                          </a:prstGeom>
+                        </pic:spPr>
+                      </pic:pic>
+                    </a:graphicData>
+                  </a:graphic>
+                </wp:inline>
+              </w:drawing>
+            </w:r>
+            <w:r>
+              <w:t>Turns out I was setting the visibility of the parent frame after I was setting the visibility of the submit button to false. It’s now working exactly how I want it to.</w:t>
+            </w:r>
+          </w:p>
+          <w:p>
+            <w:pPr>
+              <w:widowControl w:val="0"/>
+              <w:spacing w:line="240" w:lineRule="auto"/>
+            </w:pPr>
+            <w:r>
+              <w:drawing>
+                <wp:inline distT="0" distB="0" distL="0" distR="0" wp14:anchorId="3380D9F4" wp14:editId="713647B8">
+                  <wp:extent cx="5604510" cy="897255"/>
+                  <wp:effectExtent l="0" t="0" r="0" b="0"/>
+                  <wp:docPr id="10" name="Picture 10"/>
+                  <wp:cNvGraphicFramePr>
+                    <a:graphicFrameLocks xmlns:a="http://schemas.openxmlformats.org/drawingml/2006/main" noChangeAspect="1"/>
+                  </wp:cNvGraphicFramePr>
+                  <a:graphic xmlns:a="http://schemas.openxmlformats.org/drawingml/2006/main">
+                    <a:graphicData uri="http://schemas.openxmlformats.org/drawingml/2006/picture">
+                      <pic:pic xmlns:pic="http://schemas.openxmlformats.org/drawingml/2006/picture">
+                        <pic:nvPicPr>
+                          <pic:cNvPr id="1" name=""/>
+                          <pic:cNvPicPr/>
+                        </pic:nvPicPr>
+                        <pic:blipFill>
+                          <a:blip r:embed="rId16"/>
+                          <a:stretch>
+                            <a:fillRect/>
+                          </a:stretch>
+                        </pic:blipFill>
+                        <pic:spPr>
+                          <a:xfrm>
+                            <a:off x="0" y="0"/>
+                            <a:ext cx="5604510" cy="897255"/>
+                          </a:xfrm>
+                          <a:prstGeom prst="rect">
+                            <a:avLst/>
+                          </a:prstGeom>
+                        </pic:spPr>
+                      </pic:pic>
+                    </a:graphicData>
+                  </a:graphic>
+                </wp:inline>
+              </w:drawing>
+            </w:r>
+          </w:p>
+          <w:p>
+            <w:pPr>
+              <w:widowControl w:val="0"/>
+              <w:spacing w:line="240" w:lineRule="auto"/>
+            </w:pPr>
+            <w:r>
+              <w:t xml:space="preserve">The user input placeholder text wouldn’t clear properly because my methods were not using the right </w:t>
+            </w:r>
+            <w:proofErr w:type="gramStart"/>
+            <w:r>
+              <w:t>amount</w:t>
+            </w:r>
+            <w:proofErr w:type="gramEnd"/>
+            <w:r>
+              <w:t xml:space="preserve"> of parameters. Adding a *</w:t>
+            </w:r>
+            <w:proofErr w:type="spellStart"/>
+            <w:r>
+              <w:t>args</w:t>
+            </w:r>
+            <w:proofErr w:type="spellEnd"/>
+            <w:r>
+              <w:t xml:space="preserve"> seems to fix it because that way it doesn’t matter how many parameters</w:t>
+            </w:r>
+            <w:r>
+              <w:t xml:space="preserve"> the bound functions provide</w:t>
+            </w:r>
           </w:p>
         </w:tc>
       </w:tr>
@@ -1056,6 +1503,44 @@
               <w:widowControl w:val="0"/>
               <w:spacing w:line="240" w:lineRule="auto"/>
             </w:pPr>
+            <w:r>
+              <w:lastRenderedPageBreak/>
+              <w:drawing>
+                <wp:inline distT="0" distB="0" distL="0" distR="0" wp14:anchorId="5A783A77" wp14:editId="5167D48D">
+                  <wp:extent cx="5604510" cy="3630930"/>
+                  <wp:effectExtent l="0" t="0" r="0" b="7620"/>
+                  <wp:docPr id="11" name="Picture 11"/>
+                  <wp:cNvGraphicFramePr>
+                    <a:graphicFrameLocks xmlns:a="http://schemas.openxmlformats.org/drawingml/2006/main" noChangeAspect="1"/>
+                  </wp:cNvGraphicFramePr>
+                  <a:graphic xmlns:a="http://schemas.openxmlformats.org/drawingml/2006/main">
+                    <a:graphicData uri="http://schemas.openxmlformats.org/drawingml/2006/picture">
+                      <pic:pic xmlns:pic="http://schemas.openxmlformats.org/drawingml/2006/picture">
+                        <pic:nvPicPr>
+                          <pic:cNvPr id="1" name=""/>
+                          <pic:cNvPicPr/>
+                        </pic:nvPicPr>
+                        <pic:blipFill>
+                          <a:blip r:embed="rId17"/>
+                          <a:stretch>
+                            <a:fillRect/>
+                          </a:stretch>
+                        </pic:blipFill>
+                        <pic:spPr>
+                          <a:xfrm>
+                            <a:off x="0" y="0"/>
+                            <a:ext cx="5604510" cy="3630930"/>
+                          </a:xfrm>
+                          <a:prstGeom prst="rect">
+                            <a:avLst/>
+                          </a:prstGeom>
+                        </pic:spPr>
+                      </pic:pic>
+                    </a:graphicData>
+                  </a:graphic>
+                </wp:inline>
+              </w:drawing>
+            </w:r>
           </w:p>
         </w:tc>
       </w:tr>
@@ -1126,81 +1611,55 @@
               <w:widowControl w:val="0"/>
               <w:spacing w:line="240" w:lineRule="auto"/>
             </w:pPr>
+            <w:r>
+              <w:rPr>
+                <w:noProof/>
+              </w:rPr>
+              <w:lastRenderedPageBreak/>
+              <w:drawing>
+                <wp:inline distT="0" distB="0" distL="0" distR="0" wp14:anchorId="1584967B" wp14:editId="1A8DA58F">
+                  <wp:extent cx="5604510" cy="5947410"/>
+                  <wp:effectExtent l="0" t="0" r="0" b="0"/>
+                  <wp:docPr id="12" name="Picture 12"/>
+                  <wp:cNvGraphicFramePr>
+                    <a:graphicFrameLocks xmlns:a="http://schemas.openxmlformats.org/drawingml/2006/main" noChangeAspect="1"/>
+                  </wp:cNvGraphicFramePr>
+                  <a:graphic xmlns:a="http://schemas.openxmlformats.org/drawingml/2006/main">
+                    <a:graphicData uri="http://schemas.openxmlformats.org/drawingml/2006/picture">
+                      <pic:pic xmlns:pic="http://schemas.openxmlformats.org/drawingml/2006/picture">
+                        <pic:nvPicPr>
+                          <pic:cNvPr id="1" name=""/>
+                          <pic:cNvPicPr/>
+                        </pic:nvPicPr>
+                        <pic:blipFill>
+                          <a:blip r:embed="rId18"/>
+                          <a:stretch>
+                            <a:fillRect/>
+                          </a:stretch>
+                        </pic:blipFill>
+                        <pic:spPr>
+                          <a:xfrm>
+                            <a:off x="0" y="0"/>
+                            <a:ext cx="5604510" cy="5947410"/>
+                          </a:xfrm>
+                          <a:prstGeom prst="rect">
+                            <a:avLst/>
+                          </a:prstGeom>
+                        </pic:spPr>
+                      </pic:pic>
+                    </a:graphicData>
+                  </a:graphic>
+                </wp:inline>
+              </w:drawing>
+            </w:r>
           </w:p>
         </w:tc>
       </w:tr>
     </w:tbl>
-    <w:p/>
-    <w:tbl>
-      <w:tblPr>
-        <w:tblStyle w:val="a8"/>
-        <w:tblW w:w="9026" w:type="dxa"/>
-        <w:tblBorders>
-          <w:top w:val="single" w:sz="8" w:space="0" w:color="000000"/>
-          <w:left w:val="single" w:sz="8" w:space="0" w:color="000000"/>
-          <w:bottom w:val="single" w:sz="8" w:space="0" w:color="000000"/>
-          <w:right w:val="single" w:sz="8" w:space="0" w:color="000000"/>
-          <w:insideH w:val="single" w:sz="8" w:space="0" w:color="000000"/>
-          <w:insideV w:val="single" w:sz="8" w:space="0" w:color="000000"/>
-        </w:tblBorders>
-        <w:tblLayout w:type="fixed"/>
-        <w:tblLook w:val="0600" w:firstRow="0" w:lastRow="0" w:firstColumn="0" w:lastColumn="0" w:noHBand="1" w:noVBand="1"/>
-      </w:tblPr>
-      <w:tblGrid>
-        <w:gridCol w:w="9026"/>
-      </w:tblGrid>
-      <w:tr>
-        <w:tc>
-          <w:tcPr>
-            <w:tcW w:w="9026" w:type="dxa"/>
-            <w:shd w:val="clear" w:color="auto" w:fill="auto"/>
-            <w:tcMar>
-              <w:top w:w="100" w:type="dxa"/>
-              <w:left w:w="100" w:type="dxa"/>
-              <w:bottom w:w="100" w:type="dxa"/>
-              <w:right w:w="100" w:type="dxa"/>
-            </w:tcMar>
-          </w:tcPr>
-          <w:p>
-            <w:pPr>
-              <w:widowControl w:val="0"/>
-              <w:spacing w:line="240" w:lineRule="auto"/>
-              <w:jc w:val="center"/>
-              <w:rPr>
-                <w:b/>
-              </w:rPr>
-            </w:pPr>
-            <w:r>
-              <w:rPr>
-                <w:b/>
-              </w:rPr>
-              <w:t>Video of the program at the end of the sprint</w:t>
-            </w:r>
-          </w:p>
-        </w:tc>
-      </w:tr>
-      <w:tr>
-        <w:tc>
-          <w:tcPr>
-            <w:tcW w:w="9026" w:type="dxa"/>
-            <w:shd w:val="clear" w:color="auto" w:fill="auto"/>
-            <w:tcMar>
-              <w:top w:w="100" w:type="dxa"/>
-              <w:left w:w="100" w:type="dxa"/>
-              <w:bottom w:w="100" w:type="dxa"/>
-              <w:right w:w="100" w:type="dxa"/>
-            </w:tcMar>
-          </w:tcPr>
-          <w:p>
-            <w:pPr>
-              <w:widowControl w:val="0"/>
-              <w:spacing w:line="240" w:lineRule="auto"/>
-            </w:pPr>
-          </w:p>
-        </w:tc>
-      </w:tr>
-    </w:tbl>
-    <w:p/>
+    <w:p>
+      <w:bookmarkStart w:id="0" w:name="_GoBack"/>
+      <w:bookmarkEnd w:id="0"/>
+    </w:p>
     <w:tbl>
       <w:tblPr>
         <w:tblStyle w:val="a9"/>
@@ -1266,6 +1725,18 @@
               <w:widowControl w:val="0"/>
               <w:spacing w:line="240" w:lineRule="auto"/>
             </w:pPr>
+            <w:r>
+              <w:t>I couldn’t get all too much work done this sprint because I only had two hours dedicated to programming and one period dedicated to this sprint</w:t>
+            </w:r>
+          </w:p>
+          <w:p>
+            <w:pPr>
+              <w:widowControl w:val="0"/>
+              <w:spacing w:line="240" w:lineRule="auto"/>
+            </w:pPr>
+            <w:r>
+              <w:t>I need to get a lot of work done in sprint 4</w:t>
+            </w:r>
           </w:p>
         </w:tc>
       </w:tr>
@@ -2319,6 +2790,15 @@
 </file>
 
 <file path=customXml/item1.xml><?xml version="1.0" encoding="utf-8"?>
+<?mso-contentType ?>
+<FormTemplates xmlns="http://schemas.microsoft.com/sharepoint/v3/contenttype/forms">
+  <Display>DocumentLibraryForm</Display>
+  <Edit>DocumentLibraryForm</Edit>
+  <New>DocumentLibraryForm</New>
+</FormTemplates>
+</file>
+
+<file path=customXml/item2.xml><?xml version="1.0" encoding="utf-8"?>
 <ct:contentTypeSchema xmlns:ct="http://schemas.microsoft.com/office/2006/metadata/contentType" xmlns:ma="http://schemas.microsoft.com/office/2006/metadata/properties/metaAttributes" ct:_="" ma:_="" ma:contentTypeName="Document" ma:contentTypeID="0x010100DA5EAD0371E67D49872F7E4E82AD61BE" ma:contentTypeVersion="3" ma:contentTypeDescription="Create a new document." ma:contentTypeScope="" ma:versionID="a2cf2bba3acc59b77b477b79c4bc8390">
   <xsd:schema xmlns:xsd="http://www.w3.org/2001/XMLSchema" xmlns:xs="http://www.w3.org/2001/XMLSchema" xmlns:p="http://schemas.microsoft.com/office/2006/metadata/properties" xmlns:ns2="8f884c34-5b7a-429c-915b-93b0ff5e7c08" targetNamespace="http://schemas.microsoft.com/office/2006/metadata/properties" ma:root="true" ma:fieldsID="4ae022731b6879ff62e83fe87742ef76" ns2:_="">
     <xsd:import namespace="8f884c34-5b7a-429c-915b-93b0ff5e7c08"/>
@@ -2456,22 +2936,21 @@
 </ct:contentTypeSchema>
 </file>
 
-<file path=customXml/item2.xml><?xml version="1.0" encoding="utf-8"?>
+<file path=customXml/item3.xml><?xml version="1.0" encoding="utf-8"?>
 <p:properties xmlns:p="http://schemas.microsoft.com/office/2006/metadata/properties" xmlns:xsi="http://www.w3.org/2001/XMLSchema-instance" xmlns:pc="http://schemas.microsoft.com/office/infopath/2007/PartnerControls">
   <documentManagement/>
 </p:properties>
 </file>
 
-<file path=customXml/item3.xml><?xml version="1.0" encoding="utf-8"?>
-<?mso-contentType ?>
-<FormTemplates xmlns="http://schemas.microsoft.com/sharepoint/v3/contenttype/forms">
-  <Display>DocumentLibraryForm</Display>
-  <Edit>DocumentLibraryForm</Edit>
-  <New>DocumentLibraryForm</New>
-</FormTemplates>
+<file path=customXml/itemProps1.xml><?xml version="1.0" encoding="utf-8"?>
+<ds:datastoreItem xmlns:ds="http://schemas.openxmlformats.org/officeDocument/2006/customXml" ds:itemID="{359BD42F-3802-452C-AE5D-4189B35BEEF9}">
+  <ds:schemaRefs>
+    <ds:schemaRef ds:uri="http://schemas.microsoft.com/sharepoint/v3/contenttype/forms"/>
+  </ds:schemaRefs>
+</ds:datastoreItem>
 </file>
 
-<file path=customXml/itemProps1.xml><?xml version="1.0" encoding="utf-8"?>
+<file path=customXml/itemProps2.xml><?xml version="1.0" encoding="utf-8"?>
 <ds:datastoreItem xmlns:ds="http://schemas.openxmlformats.org/officeDocument/2006/customXml" ds:itemID="{30D0F85D-62BC-4B30-9CC0-2D66AF69C076}">
   <ds:schemaRefs>
     <ds:schemaRef ds:uri="http://schemas.microsoft.com/office/2006/metadata/contentType"/>
@@ -2489,7 +2968,7 @@
 </ds:datastoreItem>
 </file>
 
-<file path=customXml/itemProps2.xml><?xml version="1.0" encoding="utf-8"?>
+<file path=customXml/itemProps3.xml><?xml version="1.0" encoding="utf-8"?>
 <ds:datastoreItem xmlns:ds="http://schemas.openxmlformats.org/officeDocument/2006/customXml" ds:itemID="{FC7E88E7-4C50-445E-B986-6CFFFD19C5DC}">
   <ds:schemaRefs>
     <ds:schemaRef ds:uri="http://schemas.microsoft.com/office/2006/metadata/properties"/>
@@ -2497,12 +2976,4 @@
     <ds:schemaRef ds:uri="fdb93039-e937-4fe3-a003-782cd96a8b11"/>
   </ds:schemaRefs>
 </ds:datastoreItem>
-</file>
-
-<file path=customXml/itemProps3.xml><?xml version="1.0" encoding="utf-8"?>
-<ds:datastoreItem xmlns:ds="http://schemas.openxmlformats.org/officeDocument/2006/customXml" ds:itemID="{359BD42F-3802-452C-AE5D-4189B35BEEF9}">
-  <ds:schemaRefs>
-    <ds:schemaRef ds:uri="http://schemas.microsoft.com/sharepoint/v3/contenttype/forms"/>
-  </ds:schemaRefs>
-</ds:datastoreItem>
 </file>
</xml_diff>